<commit_message>
pushing to child branch
</commit_message>
<xml_diff>
--- a/Sample test run output Crypto.docx
+++ b/Sample test run output Crypto.docx
@@ -399,10 +399,7 @@
         <w:t>result_data_CRO_BTC_5m</w:t>
       </w:r>
       <w:r>
-        <w:t>_Timestamp.csv</w:t>
-      </w:r>
-      <w:r>
-        <w:t xml:space="preserve">: </w:t>
+        <w:t xml:space="preserve">_Timestamp.csv: </w:t>
       </w:r>
     </w:p>
     <w:p>
@@ -691,6 +688,11 @@
         <w:t>debug_files</w:t>
       </w:r>
       <w:proofErr w:type="spellEnd"/>
+    </w:p>
+    <w:p>
+      <w:pPr>
+        <w:pStyle w:val="ListParagraph"/>
+      </w:pPr>
     </w:p>
     <w:p>
       <w:pPr>
@@ -2506,6 +2508,21 @@
 </file>
 
 <file path=customXml/item1.xml><?xml version="1.0" encoding="utf-8"?>
+<p:properties xmlns:p="http://schemas.microsoft.com/office/2006/metadata/properties" xmlns:xsi="http://www.w3.org/2001/XMLSchema-instance" xmlns:pc="http://schemas.microsoft.com/office/infopath/2007/PartnerControls">
+  <documentManagement/>
+</p:properties>
+</file>
+
+<file path=customXml/item2.xml><?xml version="1.0" encoding="utf-8"?>
+<?mso-contentType ?>
+<FormTemplates xmlns="http://schemas.microsoft.com/sharepoint/v3/contenttype/forms">
+  <Display>DocumentLibraryForm</Display>
+  <Edit>DocumentLibraryForm</Edit>
+  <New>DocumentLibraryForm</New>
+</FormTemplates>
+</file>
+
+<file path=customXml/item3.xml><?xml version="1.0" encoding="utf-8"?>
 <ct:contentTypeSchema xmlns:ct="http://schemas.microsoft.com/office/2006/metadata/contentType" xmlns:ma="http://schemas.microsoft.com/office/2006/metadata/properties/metaAttributes" ct:_="" ma:_="" ma:contentTypeName="Document" ma:contentTypeID="0x01010049E22510B7106F4CAFAC22B46FD50D10" ma:contentTypeVersion="13" ma:contentTypeDescription="Create a new document." ma:contentTypeScope="" ma:versionID="215c4de2c99994ec9b5cb22e078c8782">
   <xsd:schema xmlns:xsd="http://www.w3.org/2001/XMLSchema" xmlns:xs="http://www.w3.org/2001/XMLSchema" xmlns:p="http://schemas.microsoft.com/office/2006/metadata/properties" xmlns:ns3="a263282b-1c34-4177-bbfd-9af8e8b83cd2" xmlns:ns4="8c6483a1-ef3a-4070-a207-7ab3d3af0c71" targetNamespace="http://schemas.microsoft.com/office/2006/metadata/properties" ma:root="true" ma:fieldsID="fa588d6a95c0484f55d7a6f76c9c7246" ns3:_="" ns4:_="">
     <xsd:import namespace="a263282b-1c34-4177-bbfd-9af8e8b83cd2"/>
@@ -2728,22 +2745,24 @@
 </ct:contentTypeSchema>
 </file>
 
-<file path=customXml/item2.xml><?xml version="1.0" encoding="utf-8"?>
-<?mso-contentType ?>
-<FormTemplates xmlns="http://schemas.microsoft.com/sharepoint/v3/contenttype/forms">
-  <Display>DocumentLibraryForm</Display>
-  <Edit>DocumentLibraryForm</Edit>
-  <New>DocumentLibraryForm</New>
-</FormTemplates>
+<file path=customXml/itemProps1.xml><?xml version="1.0" encoding="utf-8"?>
+<ds:datastoreItem xmlns:ds="http://schemas.openxmlformats.org/officeDocument/2006/customXml" ds:itemID="{F194ED48-224B-47AD-8F91-1812393F290A}">
+  <ds:schemaRefs>
+    <ds:schemaRef ds:uri="http://schemas.microsoft.com/office/2006/metadata/properties"/>
+    <ds:schemaRef ds:uri="http://schemas.microsoft.com/office/infopath/2007/PartnerControls"/>
+  </ds:schemaRefs>
+</ds:datastoreItem>
 </file>
 
-<file path=customXml/item3.xml><?xml version="1.0" encoding="utf-8"?>
-<p:properties xmlns:p="http://schemas.microsoft.com/office/2006/metadata/properties" xmlns:xsi="http://www.w3.org/2001/XMLSchema-instance" xmlns:pc="http://schemas.microsoft.com/office/infopath/2007/PartnerControls">
-  <documentManagement/>
-</p:properties>
+<file path=customXml/itemProps2.xml><?xml version="1.0" encoding="utf-8"?>
+<ds:datastoreItem xmlns:ds="http://schemas.openxmlformats.org/officeDocument/2006/customXml" ds:itemID="{5CDD79B6-C4B6-4F48-A49A-AA2508CA69AA}">
+  <ds:schemaRefs>
+    <ds:schemaRef ds:uri="http://schemas.microsoft.com/sharepoint/v3/contenttype/forms"/>
+  </ds:schemaRefs>
+</ds:datastoreItem>
 </file>
 
-<file path=customXml/itemProps1.xml><?xml version="1.0" encoding="utf-8"?>
+<file path=customXml/itemProps3.xml><?xml version="1.0" encoding="utf-8"?>
 <ds:datastoreItem xmlns:ds="http://schemas.openxmlformats.org/officeDocument/2006/customXml" ds:itemID="{8389A4F8-7278-41D9-9BF4-517DF5E9C1CD}">
   <ds:schemaRefs>
     <ds:schemaRef ds:uri="http://schemas.microsoft.com/office/2006/metadata/contentType"/>
@@ -2760,29 +2779,4 @@
     <ds:schemaRef ds:uri="http://schemas.microsoft.com/internal/obd"/>
   </ds:schemaRefs>
 </ds:datastoreItem>
-</file>
-
-<file path=customXml/itemProps2.xml><?xml version="1.0" encoding="utf-8"?>
-<ds:datastoreItem xmlns:ds="http://schemas.openxmlformats.org/officeDocument/2006/customXml" ds:itemID="{5CDD79B6-C4B6-4F48-A49A-AA2508CA69AA}">
-  <ds:schemaRefs>
-    <ds:schemaRef ds:uri="http://schemas.microsoft.com/sharepoint/v3/contenttype/forms"/>
-  </ds:schemaRefs>
-</ds:datastoreItem>
-</file>
-
-<file path=customXml/itemProps3.xml><?xml version="1.0" encoding="utf-8"?>
-<ds:datastoreItem xmlns:ds="http://schemas.openxmlformats.org/officeDocument/2006/customXml" ds:itemID="{F194ED48-224B-47AD-8F91-1812393F290A}">
-  <ds:schemaRefs>
-    <ds:schemaRef ds:uri="http://schemas.openxmlformats.org/package/2006/metadata/core-properties"/>
-    <ds:schemaRef ds:uri="http://schemas.microsoft.com/office/2006/documentManagement/types"/>
-    <ds:schemaRef ds:uri="http://schemas.microsoft.com/office/infopath/2007/PartnerControls"/>
-    <ds:schemaRef ds:uri="8c6483a1-ef3a-4070-a207-7ab3d3af0c71"/>
-    <ds:schemaRef ds:uri="http://purl.org/dc/elements/1.1/"/>
-    <ds:schemaRef ds:uri="http://schemas.microsoft.com/office/2006/metadata/properties"/>
-    <ds:schemaRef ds:uri="http://purl.org/dc/terms/"/>
-    <ds:schemaRef ds:uri="a263282b-1c34-4177-bbfd-9af8e8b83cd2"/>
-    <ds:schemaRef ds:uri="http://www.w3.org/XML/1998/namespace"/>
-    <ds:schemaRef ds:uri="http://purl.org/dc/dcmitype/"/>
-  </ds:schemaRefs>
-</ds:datastoreItem>
 </file>
</xml_diff>